<commit_message>
latest version with changes and fixes
</commit_message>
<xml_diff>
--- a/assets/files/cv.docx
+++ b/assets/files/cv.docx
@@ -1097,8 +1097,6 @@
                 <w:szCs w:val="20"/>
               </w:rPr>
             </w:pPr>
-            <w:bookmarkStart w:id="0" w:name="_GoBack"/>
-            <w:bookmarkEnd w:id="0"/>
             <w:r>
               <w:rPr>
                 <w:rFonts w:ascii="Arial" w:eastAsia="Arial" w:hAnsi="Arial" w:cs="Arial"/>
@@ -2970,8 +2968,10 @@
           <w:sz w:val="20"/>
           <w:szCs w:val="20"/>
         </w:rPr>
-        <w:t>is</w:t>
-      </w:r>
+        <w:t>are VR and</w:t>
+      </w:r>
+      <w:bookmarkStart w:id="0" w:name="_GoBack"/>
+      <w:bookmarkEnd w:id="0"/>
       <w:r>
         <w:rPr>
           <w:rFonts w:ascii="Arial" w:eastAsia="Arial" w:hAnsi="Arial" w:cs="Arial"/>
@@ -4775,7 +4775,7 @@
   <a:extraClrSchemeLst/>
   <a:extLst>
     <a:ext uri="{05A4C25C-085E-4340-85A3-A5531E510DB2}">
-      <thm15:themeFamily xmlns="" xmlns:thm15="http://schemas.microsoft.com/office/thememl/2012/main" name="Office Theme" id="{62F939B6-93AF-4DB8-9C6B-D6C7DFDC589F}" vid="{4A3C46E8-61CC-4603-A589-7422A47A8E4A}"/>
+      <thm15:themeFamily xmlns:thm15="http://schemas.microsoft.com/office/thememl/2012/main" xmlns="" name="Office Theme" id="{62F939B6-93AF-4DB8-9C6B-D6C7DFDC589F}" vid="{4A3C46E8-61CC-4603-A589-7422A47A8E4A}"/>
     </a:ext>
   </a:extLst>
 </a:theme>

</xml_diff>